<commit_message>
Corrección del ejercicio 2
solución del ejercicio 2 propuesto en clase
</commit_message>
<xml_diff>
--- a/ARQUITECTURA.DE.COMPUTADORES.EJERCICIO.docx
+++ b/ARQUITECTURA.DE.COMPUTADORES.EJERCICIO.docx
@@ -110,488 +110,407 @@
       <w:pPr>
         <w:jc w:val="center"/>
       </w:pPr>
+    </w:p>
+    <w:p>
+      <w:pPr>
+        <w:jc w:val="center"/>
+      </w:pPr>
+    </w:p>
+    <w:p>
+      <w:pPr>
+        <w:jc w:val="center"/>
+      </w:pPr>
+      <w:r>
+        <w:t>PEREIRA 6 DE MARZO DE 2016</w:t>
+      </w:r>
+    </w:p>
+    <w:p>
+      <w:pPr>
+        <w:jc w:val="center"/>
+      </w:pPr>
+      <w:r>
+        <w:t>UNIVERSIDAD TECNOLOGICA DE PEREIRA</w:t>
+      </w:r>
+    </w:p>
+    <w:p>
+      <w:r>
+        <w:br w:type="page"/>
+      </w:r>
+    </w:p>
+    <w:p>
+      <w:pPr>
+        <w:rPr>
+          <w:lang w:val="en-US"/>
+        </w:rPr>
+      </w:pPr>
+      <w:proofErr w:type="gramStart"/>
+      <w:r>
+        <w:rPr>
+          <w:lang w:val="en-US"/>
+        </w:rPr>
+        <w:lastRenderedPageBreak/>
+        <w:t>int</w:t>
+      </w:r>
+      <w:proofErr w:type="gramEnd"/>
+      <w:r>
+        <w:rPr>
+          <w:lang w:val="en-US"/>
+        </w:rPr>
+        <w:t xml:space="preserve"> main () {</w:t>
+      </w:r>
+    </w:p>
+    <w:p>
+      <w:pPr>
+        <w:rPr>
+          <w:lang w:val="en-US"/>
+        </w:rPr>
+      </w:pPr>
+      <w:proofErr w:type="gramStart"/>
+      <w:r>
+        <w:rPr>
+          <w:lang w:val="en-US"/>
+        </w:rPr>
+        <w:t>int</w:t>
+      </w:r>
+      <w:proofErr w:type="gramEnd"/>
+      <w:r>
+        <w:rPr>
+          <w:lang w:val="en-US"/>
+        </w:rPr>
+        <w:t xml:space="preserve"> main a= -19.200</w:t>
+      </w:r>
+    </w:p>
+    <w:p>
+      <w:pPr>
+        <w:rPr>
+          <w:lang w:val="en-US"/>
+        </w:rPr>
+      </w:pPr>
+      <w:proofErr w:type="gramStart"/>
+      <w:r>
+        <w:rPr>
+          <w:lang w:val="en-US"/>
+        </w:rPr>
+        <w:t>return</w:t>
+      </w:r>
+      <w:proofErr w:type="gramEnd"/>
+      <w:r>
+        <w:rPr>
+          <w:lang w:val="en-US"/>
+        </w:rPr>
+        <w:t xml:space="preserve"> 0</w:t>
+      </w:r>
+    </w:p>
+    <w:p>
+      <w:pPr>
+        <w:rPr>
+          <w:lang w:val="en-US"/>
+        </w:rPr>
+      </w:pPr>
+      <w:r>
+        <w:rPr>
+          <w:lang w:val="en-US"/>
+        </w:rPr>
+        <w:t>}</w:t>
+      </w:r>
+    </w:p>
+    <w:p>
+      <w:pPr>
+        <w:rPr>
+          <w:lang w:val="en-US"/>
+        </w:rPr>
+      </w:pPr>
+      <w:r>
+        <w:rPr>
+          <w:lang w:val="en-US"/>
+        </w:rPr>
+        <w:t>---------- SOLUCION --------------</w:t>
+      </w:r>
+    </w:p>
+    <w:p>
+      <w:pPr>
+        <w:rPr>
+          <w:lang w:val="en-US"/>
+        </w:rPr>
+      </w:pPr>
+    </w:p>
+    <w:p>
+      <w:pPr>
+        <w:rPr>
+          <w:lang w:val="en-US"/>
+        </w:rPr>
+      </w:pPr>
+      <w:r>
+        <w:rPr>
+          <w:lang w:val="en-US"/>
+        </w:rPr>
+        <w:t xml:space="preserve"> 11111111111111111100101100000000</w:t>
+      </w:r>
+    </w:p>
+    <w:p>
+      <w:pPr>
+        <w:rPr>
+          <w:lang w:val="en-US"/>
+        </w:rPr>
+      </w:pPr>
+      <w:r>
+        <w:rPr>
+          <w:lang w:val="en-US"/>
+        </w:rPr>
+        <w:t>(INVERTIMOS)</w:t>
+      </w:r>
+    </w:p>
+    <w:p>
+      <w:pPr>
+        <w:rPr>
+          <w:lang w:val="en-US"/>
+        </w:rPr>
+      </w:pPr>
+      <w:r>
+        <w:rPr>
+          <w:lang w:val="en-US"/>
+        </w:rPr>
+        <w:t xml:space="preserve"> 0</w:t>
+      </w:r>
+      <w:r>
+        <w:rPr>
+          <w:lang w:val="en-US"/>
+        </w:rPr>
+        <w:t>0000000000000000011010011111111</w:t>
+      </w:r>
+    </w:p>
+    <w:p>
+      <w:pPr>
+        <w:rPr>
+          <w:lang w:val="en-US"/>
+        </w:rPr>
+      </w:pPr>
+      <w:r>
+        <w:rPr>
+          <w:lang w:val="en-US"/>
+        </w:rPr>
+        <w:t>(</w:t>
+      </w:r>
+      <w:r>
+        <w:rPr>
+          <w:lang w:val="en-US"/>
+        </w:rPr>
+        <w:t>0000000000000000001101) 111111111</w:t>
+      </w:r>
+    </w:p>
+    <w:p>
+      <w:pPr>
+        <w:rPr>
+          <w:lang w:val="en-US"/>
+        </w:rPr>
+      </w:pPr>
+      <w:r>
+        <w:rPr>
+          <w:lang w:val="en-US"/>
+        </w:rPr>
+        <w:t xml:space="preserve">                     </w:t>
+      </w:r>
+      <w:r>
+        <w:rPr>
+          <w:lang w:val="en-US"/>
+        </w:rPr>
+        <w:t xml:space="preserve">       </w:t>
+      </w:r>
+      <w:r>
+        <w:rPr>
+          <w:lang w:val="en-US"/>
+        </w:rPr>
+        <w:t xml:space="preserve">                         {   </w:t>
+      </w:r>
+      <w:proofErr w:type="gramStart"/>
+      <w:r>
+        <w:rPr>
+          <w:lang w:val="en-US"/>
+        </w:rPr>
+        <w:t>8191</w:t>
+      </w:r>
+      <w:r>
+        <w:rPr>
+          <w:lang w:val="en-US"/>
+        </w:rPr>
+        <w:t xml:space="preserve">  }</w:t>
+      </w:r>
+      <w:proofErr w:type="gramEnd"/>
+    </w:p>
+    <w:p>
+      <w:pPr>
+        <w:rPr>
+          <w:lang w:val="en-US"/>
+        </w:rPr>
+      </w:pPr>
+      <w:r>
+        <w:rPr>
+          <w:lang w:val="en-US"/>
+        </w:rPr>
+        <w:t>-----------------------------------------------------------</w:t>
+      </w:r>
+    </w:p>
+    <w:p>
+      <w:pPr>
+        <w:rPr>
+          <w:lang w:val="en-US"/>
+        </w:rPr>
+      </w:pPr>
+      <w:r>
+        <w:rPr>
+          <w:lang w:val="en-US"/>
+        </w:rPr>
+        <w:t xml:space="preserve"> 1111111111111111110</w:t>
+      </w:r>
+    </w:p>
+    <w:p>
+      <w:pPr>
+        <w:rPr>
+          <w:lang w:val="en-US"/>
+        </w:rPr>
+      </w:pPr>
+      <w:r>
+        <w:rPr>
+          <w:lang w:val="en-US"/>
+        </w:rPr>
+        <w:t>(INVERTIMOS)</w:t>
+      </w:r>
+    </w:p>
+    <w:p>
+      <w:pPr>
+        <w:rPr>
+          <w:lang w:val="en-US"/>
+        </w:rPr>
+      </w:pPr>
+      <w:r>
+        <w:rPr>
+          <w:lang w:val="en-US"/>
+        </w:rPr>
+        <w:t xml:space="preserve"> 0000000000000000001</w:t>
+      </w:r>
+    </w:p>
+    <w:p>
+      <w:pPr>
+        <w:rPr>
+          <w:lang w:val="en-US"/>
+        </w:rPr>
+      </w:pPr>
+      <w:r>
+        <w:rPr>
+          <w:lang w:val="en-US"/>
+        </w:rPr>
+        <w:t>11111111111111 11101</w:t>
+      </w:r>
+    </w:p>
+    <w:p>
+      <w:pPr>
+        <w:rPr>
+          <w:lang w:val="en-US"/>
+        </w:rPr>
+      </w:pPr>
+      <w:r>
+        <w:rPr>
+          <w:lang w:val="en-US"/>
+        </w:rPr>
+        <w:t xml:space="preserve">               </w:t>
+      </w:r>
+      <w:r>
+        <w:rPr>
+          <w:lang w:val="en-US"/>
+        </w:rPr>
+        <w:t xml:space="preserve">                   </w:t>
+      </w:r>
+      <w:proofErr w:type="gramStart"/>
+      <w:r>
+        <w:rPr>
+          <w:lang w:val="en-US"/>
+        </w:rPr>
+        <w:t>{ 31</w:t>
+      </w:r>
+      <w:proofErr w:type="gramEnd"/>
+      <w:r>
+        <w:rPr>
+          <w:lang w:val="en-US"/>
+        </w:rPr>
+        <w:t xml:space="preserve"> }</w:t>
+      </w:r>
+      <w:r>
+        <w:rPr>
+          <w:lang w:val="en-US"/>
+        </w:rPr>
+        <w:t xml:space="preserve">              </w:t>
+      </w:r>
+    </w:p>
+    <w:p>
+      <w:pPr>
+        <w:rPr>
+          <w:lang w:val="en-US"/>
+        </w:rPr>
+      </w:pPr>
+      <w:r>
+        <w:rPr>
+          <w:lang w:val="en-US"/>
+        </w:rPr>
+        <w:t xml:space="preserve">  </w:t>
+      </w:r>
+      <w:proofErr w:type="gramStart"/>
+      <w:r>
+        <w:rPr>
+          <w:lang w:val="en-US"/>
+        </w:rPr>
+        <w:t>Sethi</w:t>
+      </w:r>
+      <w:r>
+        <w:rPr>
+          <w:lang w:val="en-US"/>
+        </w:rPr>
+        <w:t xml:space="preserve"> </w:t>
+      </w:r>
+      <w:r>
+        <w:rPr>
+          <w:lang w:val="en-US"/>
+        </w:rPr>
+        <w:t xml:space="preserve"> -</w:t>
+      </w:r>
+      <w:proofErr w:type="gramEnd"/>
+      <w:r>
+        <w:rPr>
+          <w:lang w:val="en-US"/>
+        </w:rPr>
+        <w:t>31</w:t>
+      </w:r>
+      <w:r>
+        <w:rPr>
+          <w:lang w:val="en-US"/>
+        </w:rPr>
+        <w:t>, %L0</w:t>
+      </w:r>
+    </w:p>
+    <w:p>
+      <w:pPr>
+        <w:rPr>
+          <w:lang w:val="en-US"/>
+        </w:rPr>
+      </w:pPr>
+      <w:r>
+        <w:rPr>
+          <w:lang w:val="en-US"/>
+        </w:rPr>
+        <w:t xml:space="preserve">  OR </w:t>
+      </w:r>
       <w:bookmarkStart w:id="0" w:name="_GoBack"/>
       <w:bookmarkEnd w:id="0"/>
-    </w:p>
-    <w:p>
-      <w:pPr>
-        <w:jc w:val="center"/>
-      </w:pPr>
-    </w:p>
-    <w:p>
-      <w:pPr>
-        <w:jc w:val="center"/>
-      </w:pPr>
-      <w:r>
-        <w:t>PEREIRA 6 DE MARZO DE 2016</w:t>
-      </w:r>
-    </w:p>
-    <w:p>
-      <w:pPr>
-        <w:jc w:val="center"/>
-      </w:pPr>
-      <w:r>
-        <w:t>UNIVERSIDAD TECNOLOGICA DE PEREIRA</w:t>
-      </w:r>
-    </w:p>
-    <w:p>
-      <w:r>
-        <w:br w:type="page"/>
-      </w:r>
-    </w:p>
-    <w:p>
-      <w:pPr>
-        <w:rPr>
-          <w:lang w:val="en-US"/>
-        </w:rPr>
-      </w:pPr>
-      <w:proofErr w:type="gramStart"/>
-      <w:r>
-        <w:rPr>
-          <w:lang w:val="en-US"/>
-        </w:rPr>
-        <w:lastRenderedPageBreak/>
-        <w:t>int</w:t>
-      </w:r>
-      <w:proofErr w:type="gramEnd"/>
-      <w:r>
-        <w:rPr>
-          <w:lang w:val="en-US"/>
-        </w:rPr>
-        <w:t xml:space="preserve"> main () {</w:t>
-      </w:r>
-    </w:p>
-    <w:p>
-      <w:pPr>
-        <w:rPr>
-          <w:lang w:val="en-US"/>
-        </w:rPr>
-      </w:pPr>
-      <w:proofErr w:type="gramStart"/>
-      <w:r>
-        <w:rPr>
-          <w:lang w:val="en-US"/>
-        </w:rPr>
-        <w:t>int</w:t>
-      </w:r>
-      <w:proofErr w:type="gramEnd"/>
-      <w:r>
-        <w:rPr>
-          <w:lang w:val="en-US"/>
-        </w:rPr>
-        <w:t xml:space="preserve"> main a= -19.200</w:t>
-      </w:r>
-    </w:p>
-    <w:p>
-      <w:pPr>
-        <w:rPr>
-          <w:lang w:val="en-US"/>
-        </w:rPr>
-      </w:pPr>
-      <w:proofErr w:type="gramStart"/>
-      <w:r>
-        <w:rPr>
-          <w:lang w:val="en-US"/>
-        </w:rPr>
-        <w:t>return</w:t>
-      </w:r>
-      <w:proofErr w:type="gramEnd"/>
-      <w:r>
-        <w:rPr>
-          <w:lang w:val="en-US"/>
-        </w:rPr>
-        <w:t xml:space="preserve"> 0</w:t>
-      </w:r>
-    </w:p>
-    <w:p>
-      <w:pPr>
-        <w:rPr>
-          <w:lang w:val="en-US"/>
-        </w:rPr>
-      </w:pPr>
-      <w:r>
-        <w:rPr>
-          <w:lang w:val="en-US"/>
-        </w:rPr>
-        <w:t>}</w:t>
-      </w:r>
-    </w:p>
-    <w:p>
-      <w:pPr>
-        <w:rPr>
-          <w:lang w:val="en-US"/>
-        </w:rPr>
-      </w:pPr>
-      <w:r>
-        <w:rPr>
-          <w:lang w:val="en-US"/>
-        </w:rPr>
-        <w:t>---------- SOLUCION --------------</w:t>
-      </w:r>
-    </w:p>
-    <w:p>
-      <w:pPr>
-        <w:rPr>
-          <w:lang w:val="en-US"/>
-        </w:rPr>
-      </w:pPr>
-    </w:p>
-    <w:p>
-      <w:pPr>
-        <w:rPr>
-          <w:lang w:val="en-US"/>
-        </w:rPr>
-      </w:pPr>
-      <w:r>
-        <w:rPr>
-          <w:lang w:val="en-US"/>
-        </w:rPr>
-        <w:t xml:space="preserve"> 11111111111111111100101100000000</w:t>
-      </w:r>
-    </w:p>
-    <w:p>
-      <w:pPr>
-        <w:rPr>
-          <w:lang w:val="en-US"/>
-        </w:rPr>
-      </w:pPr>
-      <w:r>
-        <w:rPr>
-          <w:lang w:val="en-US"/>
-        </w:rPr>
-        <w:t>(INVERTIMOS)</w:t>
-      </w:r>
-    </w:p>
-    <w:p>
-      <w:pPr>
-        <w:rPr>
-          <w:lang w:val="en-US"/>
-        </w:rPr>
-      </w:pPr>
-      <w:r>
-        <w:rPr>
-          <w:lang w:val="en-US"/>
-        </w:rPr>
-        <w:t xml:space="preserve"> 0</w:t>
-      </w:r>
-      <w:r>
-        <w:rPr>
-          <w:lang w:val="en-US"/>
-        </w:rPr>
-        <w:t>0000000000000000011010011111111</w:t>
-      </w:r>
-    </w:p>
-    <w:p>
-      <w:pPr>
-        <w:rPr>
-          <w:lang w:val="en-US"/>
-        </w:rPr>
-      </w:pPr>
-      <w:r>
-        <w:rPr>
-          <w:lang w:val="en-US"/>
-        </w:rPr>
-        <w:t>(0000000000000000001101)100000001</w:t>
-      </w:r>
-    </w:p>
-    <w:p>
-      <w:pPr>
-        <w:rPr>
-          <w:lang w:val="en-US"/>
-        </w:rPr>
-      </w:pPr>
-      <w:r>
-        <w:rPr>
-          <w:lang w:val="en-US"/>
-        </w:rPr>
-        <w:t xml:space="preserve">                     </w:t>
-      </w:r>
-      <w:r>
-        <w:rPr>
-          <w:lang w:val="en-US"/>
-        </w:rPr>
-        <w:t xml:space="preserve">                                {   </w:t>
-      </w:r>
-      <w:proofErr w:type="gramStart"/>
-      <w:r>
-        <w:rPr>
-          <w:lang w:val="en-US"/>
-        </w:rPr>
-        <w:t>513  }</w:t>
-      </w:r>
-      <w:proofErr w:type="gramEnd"/>
-    </w:p>
-    <w:p>
-      <w:pPr>
-        <w:rPr>
-          <w:lang w:val="en-US"/>
-        </w:rPr>
-      </w:pPr>
-      <w:r>
-        <w:rPr>
-          <w:lang w:val="en-US"/>
-        </w:rPr>
-        <w:t xml:space="preserve"> </w:t>
-      </w:r>
-      <w:r>
-        <w:rPr>
-          <w:lang w:val="en-US"/>
-        </w:rPr>
-        <w:t xml:space="preserve">(1111111111111111110) 100000001 </w:t>
-      </w:r>
-    </w:p>
-    <w:p>
-      <w:pPr>
-        <w:rPr>
-          <w:lang w:val="en-US"/>
-        </w:rPr>
-      </w:pPr>
-      <w:r>
-        <w:rPr>
-          <w:lang w:val="en-US"/>
-        </w:rPr>
-        <w:t xml:space="preserve"> </w:t>
-      </w:r>
-      <w:r>
-        <w:rPr>
-          <w:lang w:val="en-US"/>
-        </w:rPr>
-        <w:t xml:space="preserve">               </w:t>
-      </w:r>
-      <w:r>
-        <w:rPr>
-          <w:lang w:val="en-US"/>
-        </w:rPr>
-        <w:t xml:space="preserve">                             {    513   }</w:t>
-      </w:r>
-    </w:p>
-    <w:p>
-      <w:pPr>
-        <w:rPr>
-          <w:lang w:val="en-US"/>
-        </w:rPr>
-      </w:pPr>
-      <w:r>
-        <w:rPr>
-          <w:lang w:val="en-US"/>
-        </w:rPr>
-        <w:t xml:space="preserve">       {      524.286      }        </w:t>
-      </w:r>
-    </w:p>
-    <w:p>
-      <w:pPr>
-        <w:rPr>
-          <w:lang w:val="en-US"/>
-        </w:rPr>
-      </w:pPr>
-      <w:proofErr w:type="spellStart"/>
-      <w:proofErr w:type="gramStart"/>
-      <w:r>
-        <w:rPr>
-          <w:lang w:val="en-US"/>
-        </w:rPr>
-        <w:t>sethi</w:t>
-      </w:r>
-      <w:proofErr w:type="spellEnd"/>
-      <w:r>
-        <w:rPr>
-          <w:lang w:val="en-US"/>
-        </w:rPr>
-        <w:t xml:space="preserve"> </w:t>
-      </w:r>
-      <w:r>
-        <w:rPr>
-          <w:lang w:val="en-US"/>
-        </w:rPr>
-        <w:t xml:space="preserve"> </w:t>
-      </w:r>
-      <w:r>
-        <w:rPr>
-          <w:lang w:val="en-US"/>
-        </w:rPr>
-        <w:t>524286</w:t>
-      </w:r>
-      <w:proofErr w:type="gramEnd"/>
-      <w:r>
-        <w:rPr>
-          <w:lang w:val="en-US"/>
-        </w:rPr>
-        <w:t>, %L0</w:t>
-      </w:r>
-    </w:p>
-    <w:p>
-      <w:pPr>
-        <w:rPr>
-          <w:lang w:val="en-US"/>
-        </w:rPr>
-      </w:pPr>
-      <w:r>
-        <w:rPr>
-          <w:lang w:val="en-US"/>
-        </w:rPr>
-        <w:t>OR %L0, 513, %L1</w:t>
-      </w:r>
-    </w:p>
-    <w:p>
-      <w:pPr>
-        <w:rPr>
-          <w:lang w:val="en-US"/>
-        </w:rPr>
-      </w:pPr>
-      <w:r>
-        <w:rPr>
-          <w:lang w:val="en-US"/>
-        </w:rPr>
-        <w:t>----------------</w:t>
-      </w:r>
-      <w:r>
-        <w:rPr>
-          <w:lang w:val="en-US"/>
-        </w:rPr>
-        <w:t xml:space="preserve">------------------------------- </w:t>
-      </w:r>
-    </w:p>
-    <w:p>
-      <w:pPr>
-        <w:rPr>
-          <w:lang w:val="en-US"/>
-        </w:rPr>
-      </w:pPr>
-      <w:r>
-        <w:rPr>
-          <w:lang w:val="en-US"/>
-        </w:rPr>
-        <w:t xml:space="preserve"> 1111111111111111110</w:t>
-      </w:r>
-    </w:p>
-    <w:p>
-      <w:pPr>
-        <w:rPr>
-          <w:lang w:val="en-US"/>
-        </w:rPr>
-      </w:pPr>
-      <w:r>
-        <w:rPr>
-          <w:lang w:val="en-US"/>
-        </w:rPr>
-        <w:t>(INVERTIMOS)</w:t>
-      </w:r>
-    </w:p>
-    <w:p>
-      <w:pPr>
-        <w:rPr>
-          <w:lang w:val="en-US"/>
-        </w:rPr>
-      </w:pPr>
-      <w:r>
-        <w:rPr>
-          <w:lang w:val="en-US"/>
-        </w:rPr>
-        <w:t xml:space="preserve"> 0000000000000000001</w:t>
-      </w:r>
-    </w:p>
-    <w:p>
-      <w:pPr>
-        <w:rPr>
-          <w:lang w:val="en-US"/>
-        </w:rPr>
-      </w:pPr>
-      <w:r>
-        <w:rPr>
-          <w:lang w:val="en-US"/>
-        </w:rPr>
-        <w:t>11111111111111 11101</w:t>
-      </w:r>
-    </w:p>
-    <w:p>
-      <w:pPr>
-        <w:rPr>
-          <w:lang w:val="en-US"/>
-        </w:rPr>
-      </w:pPr>
-      <w:r>
-        <w:rPr>
-          <w:lang w:val="en-US"/>
-        </w:rPr>
-        <w:t xml:space="preserve">               </w:t>
-      </w:r>
-      <w:r>
-        <w:rPr>
-          <w:lang w:val="en-US"/>
-        </w:rPr>
-        <w:t xml:space="preserve">                   </w:t>
-      </w:r>
-      <w:proofErr w:type="gramStart"/>
-      <w:r>
-        <w:rPr>
-          <w:lang w:val="en-US"/>
-        </w:rPr>
-        <w:t>{ 29</w:t>
-      </w:r>
-      <w:proofErr w:type="gramEnd"/>
-      <w:r>
-        <w:rPr>
-          <w:lang w:val="en-US"/>
-        </w:rPr>
-        <w:t xml:space="preserve"> }</w:t>
-      </w:r>
-      <w:r>
-        <w:rPr>
-          <w:lang w:val="en-US"/>
-        </w:rPr>
-        <w:t xml:space="preserve">              </w:t>
-      </w:r>
-    </w:p>
-    <w:p>
-      <w:pPr>
-        <w:rPr>
-          <w:lang w:val="en-US"/>
-        </w:rPr>
-      </w:pPr>
-      <w:r>
-        <w:rPr>
-          <w:lang w:val="en-US"/>
-        </w:rPr>
-        <w:t xml:space="preserve">  </w:t>
-      </w:r>
-      <w:proofErr w:type="gramStart"/>
-      <w:r>
-        <w:rPr>
-          <w:lang w:val="en-US"/>
-        </w:rPr>
-        <w:t>Sethi</w:t>
-      </w:r>
-      <w:r>
-        <w:rPr>
-          <w:lang w:val="en-US"/>
-        </w:rPr>
-        <w:t xml:space="preserve"> </w:t>
-      </w:r>
-      <w:r>
-        <w:rPr>
-          <w:lang w:val="en-US"/>
-        </w:rPr>
-        <w:t xml:space="preserve"> -</w:t>
-      </w:r>
-      <w:proofErr w:type="gramEnd"/>
-      <w:r>
-        <w:rPr>
-          <w:lang w:val="en-US"/>
-        </w:rPr>
-        <w:t>29, %L0</w:t>
-      </w:r>
-    </w:p>
-    <w:p>
-      <w:pPr>
-        <w:rPr>
-          <w:lang w:val="en-US"/>
-        </w:rPr>
-      </w:pPr>
-      <w:r>
-        <w:rPr>
-          <w:lang w:val="en-US"/>
-        </w:rPr>
-        <w:t xml:space="preserve">  OR %L0, 513, %L1</w:t>
+      <w:r>
+        <w:rPr>
+          <w:lang w:val="en-US"/>
+        </w:rPr>
+        <w:t xml:space="preserve"> %L0, 8191</w:t>
+      </w:r>
+      <w:r>
+        <w:rPr>
+          <w:lang w:val="en-US"/>
+        </w:rPr>
+        <w:t>, %L1</w:t>
       </w:r>
     </w:p>
     <w:p>

</xml_diff>